<commit_message>
Analysis report actualizado OK!
</commit_message>
<xml_diff>
--- a/reports/Group/D01/Analysis Report - D01.docx
+++ b/reports/Group/D01/Analysis Report - D01.docx
@@ -61,7 +61,7 @@
           <w:szCs w:val="58"/>
         </w:rPr>
       </w:pPr>
-      <w:bookmarkStart w:colFirst="0" w:colLast="0" w:name="_q5e6lucnbgw9" w:id="0"/>
+      <w:bookmarkStart w:colFirst="0" w:colLast="0" w:name="_heading=h.gjdgxs" w:id="0"/>
       <w:bookmarkEnd w:id="0"/>
       <w:r>
         <w:rPr>
@@ -80,7 +80,7 @@
           <w:szCs w:val="58"/>
         </w:rPr>
       </w:pPr>
-      <w:bookmarkStart w:colFirst="0" w:colLast="0" w:name="_mkp6gg3axag" w:id="1"/>
+      <w:bookmarkStart w:colFirst="0" w:colLast="0" w:name="_heading=h.30j0zll" w:id="1"/>
       <w:bookmarkEnd w:id="1"/>
       <w:r>
         <w:rPr>
@@ -121,7 +121,7 @@
             <wp:extent cx="1112520" cy="1112520"/>
             <wp:effectExtent b="0" l="0" r="0" t="0"/>
             <wp:wrapTopAndBottom distB="0" distT="0"/>
-            <wp:docPr descr="http://recursoshumanos.us.es/images/marca-dos-tintas_300.gif" id="1" name="image1.gif"/>
+            <wp:docPr descr="http://recursoshumanos.us.es/images/marca-dos-tintas_300.gif" id="2" name="image1.gif"/>
             <a:graphic>
               <a:graphicData uri="http://schemas.openxmlformats.org/drawingml/2006/picture">
                 <pic:pic>
@@ -130,7 +130,7 @@
                     <pic:cNvPicPr preferRelativeResize="0"/>
                   </pic:nvPicPr>
                   <pic:blipFill>
-                    <a:blip r:embed="rId6"/>
+                    <a:blip r:embed="rId7"/>
                     <a:srcRect b="0" l="0" r="0" t="0"/>
                     <a:stretch>
                       <a:fillRect/>
@@ -253,7 +253,7 @@
         </w:rPr>
         <w:t xml:space="preserve">: </w:t>
       </w:r>
-      <w:hyperlink r:id="rId7">
+      <w:hyperlink r:id="rId8">
         <w:r>
           <w:rPr>
             <w:color w:val="1155cc"/>
@@ -297,7 +297,7 @@
       <w:pPr>
         <w:rPr/>
       </w:pPr>
-      <w:hyperlink r:id="rId8">
+      <w:hyperlink r:id="rId9">
         <w:r>
           <w:rPr>
             <w:sz w:val="26"/>
@@ -499,7 +499,7 @@
             <w:instrText xml:space="preserve"> TOC \h \u \z \t "Heading 1,1,Heading 2,2,Heading 3,3,Heading 4,4,Heading 5,5,Heading 6,6,"</w:instrText>
             <w:fldChar w:fldCharType="separate"/>
           </w:r>
-          <w:hyperlink w:anchor="_4hmpm5uc85lj">
+          <w:hyperlink w:anchor="_heading=h.1fob9te">
             <w:r>
               <w:rPr>
                 <w:b w:val="1"/>
@@ -517,7 +517,7 @@
           </w:r>
           <w:r>
             <w:fldChar w:fldCharType="begin"/>
-            <w:instrText xml:space="preserve"> PAGEREF _4hmpm5uc85lj \h </w:instrText>
+            <w:instrText xml:space="preserve"> PAGEREF _heading=h.1fob9te \h </w:instrText>
             <w:fldChar w:fldCharType="separate"/>
           </w:r>
           <w:r>
@@ -544,7 +544,7 @@
             <w:spacing w:before="200" w:line="240" w:lineRule="auto"/>
             <w:rPr/>
           </w:pPr>
-          <w:hyperlink w:anchor="_90otg4vxm3ka">
+          <w:hyperlink w:anchor="_heading=h.3znysh7">
             <w:r>
               <w:rPr>
                 <w:b w:val="1"/>
@@ -562,7 +562,7 @@
           </w:r>
           <w:r>
             <w:fldChar w:fldCharType="begin"/>
-            <w:instrText xml:space="preserve"> PAGEREF _90otg4vxm3ka \h </w:instrText>
+            <w:instrText xml:space="preserve"> PAGEREF _heading=h.3znysh7 \h </w:instrText>
             <w:fldChar w:fldCharType="separate"/>
           </w:r>
           <w:r>
@@ -589,7 +589,7 @@
             <w:spacing w:before="200" w:line="240" w:lineRule="auto"/>
             <w:rPr/>
           </w:pPr>
-          <w:hyperlink w:anchor="_58vtmc9pw6vo">
+          <w:hyperlink w:anchor="_heading=h.tyjcwt">
             <w:r>
               <w:rPr>
                 <w:b w:val="1"/>
@@ -607,7 +607,7 @@
           </w:r>
           <w:r>
             <w:fldChar w:fldCharType="begin"/>
-            <w:instrText xml:space="preserve"> PAGEREF _58vtmc9pw6vo \h </w:instrText>
+            <w:instrText xml:space="preserve"> PAGEREF _heading=h.tyjcwt \h </w:instrText>
             <w:fldChar w:fldCharType="separate"/>
           </w:r>
           <w:r>
@@ -657,7 +657,7 @@
             <w:spacing w:after="80" w:before="200" w:line="240" w:lineRule="auto"/>
             <w:rPr/>
           </w:pPr>
-          <w:hyperlink w:anchor="_ysgwrb1dc6k3">
+          <w:hyperlink w:anchor="_heading=h.3dy6vkm">
             <w:r>
               <w:rPr>
                 <w:b w:val="1"/>
@@ -732,7 +732,7 @@
         <w:pStyle w:val="Heading1"/>
         <w:rPr/>
       </w:pPr>
-      <w:bookmarkStart w:colFirst="0" w:colLast="0" w:name="_4hmpm5uc85lj" w:id="2"/>
+      <w:bookmarkStart w:colFirst="0" w:colLast="0" w:name="_heading=h.1fob9te" w:id="2"/>
       <w:bookmarkEnd w:id="2"/>
       <w:r>
         <w:rPr>
@@ -765,7 +765,7 @@
         <w:pStyle w:val="Heading1"/>
         <w:rPr/>
       </w:pPr>
-      <w:bookmarkStart w:colFirst="0" w:colLast="0" w:name="_90otg4vxm3ka" w:id="3"/>
+      <w:bookmarkStart w:colFirst="0" w:colLast="0" w:name="_heading=h.3znysh7" w:id="3"/>
       <w:bookmarkEnd w:id="3"/>
       <w:r>
         <w:rPr>
@@ -971,11 +971,6 @@
               </w:rPr>
               <w:t xml:space="preserve">14/02/2023</w:t>
             </w:r>
-            <w:r>
-              <w:rPr>
-                <w:rtl w:val="0"/>
-              </w:rPr>
-            </w:r>
           </w:p>
         </w:tc>
         <w:tc>
@@ -1000,11 +995,6 @@
                 <w:rtl w:val="0"/>
               </w:rPr>
               <w:t xml:space="preserve">Creación del primer documento Analysis Report</w:t>
-            </w:r>
-            <w:r>
-              <w:rPr>
-                <w:rtl w:val="0"/>
-              </w:rPr>
             </w:r>
           </w:p>
         </w:tc>
@@ -1286,83 +1276,12 @@
           <w:szCs w:val="26"/>
           <w:rtl w:val="0"/>
         </w:rPr>
-        <w:t xml:space="preserve">R1.- [Mandatory] Instantiate and customise the appropriate starter project so that you can work on this project.  Make sure that the name of your project folder, maven configuration (pom.xml), and database is “Acme-L3-D</w:t>
-      </w:r>
-      <w:r>
-        <w:rPr>
-          <w:rFonts w:ascii="Arial Unicode MS" w:cs="Arial Unicode MS" w:eastAsia="Arial Unicode MS" w:hAnsi="Arial Unicode MS"/>
-          <w:b w:val="1"/>
-          <w:sz w:val="26"/>
-          <w:szCs w:val="26"/>
-          <w:rtl w:val="0"/>
-        </w:rPr>
-        <w:t xml:space="preserve">〈</w:t>
-      </w:r>
-      <w:r>
-        <w:rPr>
-          <w:b w:val="1"/>
-          <w:sz w:val="26"/>
-          <w:szCs w:val="26"/>
-          <w:rtl w:val="0"/>
-        </w:rPr>
-        <w:t xml:space="preserve">dd</w:t>
-      </w:r>
-      <w:r>
-        <w:rPr>
-          <w:rFonts w:ascii="Arial Unicode MS" w:cs="Arial Unicode MS" w:eastAsia="Arial Unicode MS" w:hAnsi="Arial Unicode MS"/>
-          <w:b w:val="1"/>
-          <w:sz w:val="26"/>
-          <w:szCs w:val="26"/>
-          <w:rtl w:val="0"/>
-        </w:rPr>
-        <w:t xml:space="preserve">〉</w:t>
-      </w:r>
-      <w:r>
-        <w:rPr>
-          <w:b w:val="1"/>
-          <w:sz w:val="26"/>
-          <w:szCs w:val="26"/>
-          <w:rtl w:val="0"/>
-        </w:rPr>
-        <w:t xml:space="preserve">”, where “</w:t>
-      </w:r>
-      <w:r>
-        <w:rPr>
-          <w:rFonts w:ascii="Arial Unicode MS" w:cs="Arial Unicode MS" w:eastAsia="Arial Unicode MS" w:hAnsi="Arial Unicode MS"/>
-          <w:b w:val="1"/>
-          <w:sz w:val="26"/>
-          <w:szCs w:val="26"/>
-          <w:rtl w:val="0"/>
-        </w:rPr>
-        <w:t xml:space="preserve">〈</w:t>
-      </w:r>
-      <w:r>
-        <w:rPr>
-          <w:b w:val="1"/>
-          <w:sz w:val="26"/>
-          <w:szCs w:val="26"/>
-          <w:rtl w:val="0"/>
-        </w:rPr>
-        <w:t xml:space="preserve">dd</w:t>
-      </w:r>
-      <w:r>
-        <w:rPr>
-          <w:rFonts w:ascii="Arial Unicode MS" w:cs="Arial Unicode MS" w:eastAsia="Arial Unicode MS" w:hAnsi="Arial Unicode MS"/>
-          <w:b w:val="1"/>
-          <w:sz w:val="26"/>
-          <w:szCs w:val="26"/>
-          <w:rtl w:val="0"/>
-        </w:rPr>
-        <w:t xml:space="preserve">〉</w:t>
-      </w:r>
-      <w:r>
-        <w:rPr>
-          <w:b w:val="1"/>
-          <w:sz w:val="26"/>
-          <w:szCs w:val="26"/>
-          <w:rtl w:val="0"/>
-        </w:rPr>
-        <w:t xml:space="preserve">” denotes the deliverable number using two digits.  Make sure that you have followed the instructions in the “On Your Deliverables” document to package and deliver your work. This requirement must be fulfilled in this and every subsequent group or individual deliverable.</w:t>
+        <w:t xml:space="preserve">R1.- The system must be internationalized in English and Spanish. Other mainstream languages are welcome, but not required. This requirement must be fulfilled in this and every subsequent group or individual deliverable.</w:t>
+      </w:r>
+      <w:r>
+        <w:rPr>
+          <w:rtl w:val="0"/>
+        </w:rPr>
       </w:r>
     </w:p>
     <w:p>
@@ -1382,56 +1301,292 @@
           <w:szCs w:val="26"/>
           <w:rtl w:val="0"/>
         </w:rPr>
-        <w:t xml:space="preserve">R2.- The system must be internationalized in English and Spanish. Other mainstream languages are welcome, but not required. This requirement must be fulfilled in this and every subsequent group or individual deliverable.</w:t>
-      </w:r>
-    </w:p>
-    <w:p>
-      <w:pPr>
+        <w:t xml:space="preserve">R2.- [Mandatory] Instantiate and customise the appropriate starter project so that you can work on this project.  Make sure that the name of your project folder, maven configuration (pom.xml), and database is “Acme-L3-D</w:t>
+      </w:r>
+      <w:sdt>
+        <w:sdtPr>
+          <w:tag w:val="goog_rdk_0"/>
+        </w:sdtPr>
+        <w:sdtContent>
+          <w:r>
+            <w:rPr>
+              <w:rFonts w:ascii="Arial Unicode MS" w:cs="Arial Unicode MS" w:eastAsia="Arial Unicode MS" w:hAnsi="Arial Unicode MS"/>
+              <w:b w:val="1"/>
+              <w:sz w:val="26"/>
+              <w:szCs w:val="26"/>
+              <w:rtl w:val="0"/>
+            </w:rPr>
+            <w:t xml:space="preserve">〈</w:t>
+          </w:r>
+        </w:sdtContent>
+      </w:sdt>
+      <w:r>
+        <w:rPr>
+          <w:b w:val="1"/>
+          <w:sz w:val="26"/>
+          <w:szCs w:val="26"/>
+          <w:rtl w:val="0"/>
+        </w:rPr>
+        <w:t xml:space="preserve">dd</w:t>
+      </w:r>
+      <w:sdt>
+        <w:sdtPr>
+          <w:tag w:val="goog_rdk_1"/>
+        </w:sdtPr>
+        <w:sdtContent>
+          <w:r>
+            <w:rPr>
+              <w:rFonts w:ascii="Arial Unicode MS" w:cs="Arial Unicode MS" w:eastAsia="Arial Unicode MS" w:hAnsi="Arial Unicode MS"/>
+              <w:b w:val="1"/>
+              <w:sz w:val="26"/>
+              <w:szCs w:val="26"/>
+              <w:rtl w:val="0"/>
+            </w:rPr>
+            <w:t xml:space="preserve">〉</w:t>
+          </w:r>
+        </w:sdtContent>
+      </w:sdt>
+      <w:r>
+        <w:rPr>
+          <w:b w:val="1"/>
+          <w:sz w:val="26"/>
+          <w:szCs w:val="26"/>
+          <w:rtl w:val="0"/>
+        </w:rPr>
+        <w:t xml:space="preserve">”, where “</w:t>
+      </w:r>
+      <w:sdt>
+        <w:sdtPr>
+          <w:tag w:val="goog_rdk_2"/>
+        </w:sdtPr>
+        <w:sdtContent>
+          <w:r>
+            <w:rPr>
+              <w:rFonts w:ascii="Arial Unicode MS" w:cs="Arial Unicode MS" w:eastAsia="Arial Unicode MS" w:hAnsi="Arial Unicode MS"/>
+              <w:b w:val="1"/>
+              <w:sz w:val="26"/>
+              <w:szCs w:val="26"/>
+              <w:rtl w:val="0"/>
+            </w:rPr>
+            <w:t xml:space="preserve">〈</w:t>
+          </w:r>
+        </w:sdtContent>
+      </w:sdt>
+      <w:r>
+        <w:rPr>
+          <w:b w:val="1"/>
+          <w:sz w:val="26"/>
+          <w:szCs w:val="26"/>
+          <w:rtl w:val="0"/>
+        </w:rPr>
+        <w:t xml:space="preserve">dd</w:t>
+      </w:r>
+      <w:sdt>
+        <w:sdtPr>
+          <w:tag w:val="goog_rdk_3"/>
+        </w:sdtPr>
+        <w:sdtContent>
+          <w:r>
+            <w:rPr>
+              <w:rFonts w:ascii="Arial Unicode MS" w:cs="Arial Unicode MS" w:eastAsia="Arial Unicode MS" w:hAnsi="Arial Unicode MS"/>
+              <w:b w:val="1"/>
+              <w:sz w:val="26"/>
+              <w:szCs w:val="26"/>
+              <w:rtl w:val="0"/>
+            </w:rPr>
+            <w:t xml:space="preserve">〉</w:t>
+          </w:r>
+        </w:sdtContent>
+      </w:sdt>
+      <w:r>
+        <w:rPr>
+          <w:b w:val="1"/>
+          <w:sz w:val="26"/>
+          <w:szCs w:val="26"/>
+          <w:rtl w:val="0"/>
+        </w:rPr>
+        <w:t xml:space="preserve">” denotes the deliverable number using two digits.  Make sure that you have followed the instructions in the “On Your Deliverables” document to package and deliver your work. This requirement must be fulfilled in this and every subsequent group or individual deliverable.</w:t>
+      </w:r>
+    </w:p>
+    <w:p>
+      <w:pPr>
+        <w:spacing w:after="240" w:before="240" w:line="259" w:lineRule="auto"/>
         <w:jc w:val="both"/>
         <w:rPr>
           <w:b w:val="1"/>
+          <w:sz w:val="26"/>
+          <w:szCs w:val="26"/>
+        </w:rPr>
+      </w:pPr>
+      <w:r>
+        <w:rPr>
+          <w:b w:val="1"/>
+          <w:sz w:val="26"/>
+          <w:szCs w:val="26"/>
+          <w:rtl w:val="0"/>
+        </w:rPr>
+        <w:t xml:space="preserve">R3.- </w:t>
+      </w:r>
+      <w:r>
+        <w:rPr>
+          <w:b w:val="1"/>
+          <w:sz w:val="26"/>
+          <w:szCs w:val="26"/>
+          <w:rtl w:val="0"/>
+        </w:rPr>
+        <w:t xml:space="preserve">Produce an analysis report regarding this deliverable.</w:t>
+      </w:r>
+    </w:p>
+    <w:p>
+      <w:pPr>
+        <w:spacing w:after="240" w:before="240" w:line="259" w:lineRule="auto"/>
+        <w:jc w:val="both"/>
+        <w:rPr>
+          <w:b w:val="1"/>
+          <w:sz w:val="26"/>
+          <w:szCs w:val="26"/>
+        </w:rPr>
+      </w:pPr>
+      <w:r>
+        <w:rPr>
+          <w:b w:val="1"/>
+          <w:sz w:val="26"/>
+          <w:szCs w:val="26"/>
+          <w:rtl w:val="0"/>
+        </w:rPr>
+        <w:t xml:space="preserve">R4.- Produce a planning report.</w:t>
+      </w:r>
+    </w:p>
+    <w:p>
+      <w:pPr>
+        <w:spacing w:after="240" w:before="240" w:line="259" w:lineRule="auto"/>
+        <w:jc w:val="both"/>
+        <w:rPr>
+          <w:b w:val="1"/>
+          <w:sz w:val="26"/>
+          <w:szCs w:val="26"/>
+        </w:rPr>
+      </w:pPr>
+      <w:r>
+        <w:rPr>
+          <w:b w:val="1"/>
+          <w:sz w:val="26"/>
+          <w:szCs w:val="26"/>
+          <w:rtl w:val="0"/>
+        </w:rPr>
+        <w:t xml:space="preserve">R5.- </w:t>
+      </w:r>
+      <w:r>
+        <w:rPr>
+          <w:b w:val="1"/>
+          <w:sz w:val="26"/>
+          <w:szCs w:val="26"/>
+          <w:rtl w:val="0"/>
+        </w:rPr>
+        <w:t xml:space="preserve">[Mandatory]</w:t>
+      </w:r>
+      <w:r>
+        <w:rPr>
+          <w:b w:val="1"/>
+          <w:sz w:val="26"/>
+          <w:szCs w:val="26"/>
+          <w:rtl w:val="0"/>
+        </w:rPr>
+        <w:t xml:space="preserve"> </w:t>
+      </w:r>
+      <w:r>
+        <w:rPr>
+          <w:b w:val="1"/>
+          <w:sz w:val="26"/>
+          <w:szCs w:val="26"/>
+          <w:rtl w:val="0"/>
+        </w:rPr>
+        <w:t xml:space="preserve">Produce a charting report.</w:t>
+      </w:r>
+    </w:p>
+    <w:p>
+      <w:pPr>
+        <w:spacing w:after="240" w:before="240" w:line="259" w:lineRule="auto"/>
+        <w:jc w:val="both"/>
+        <w:rPr>
+          <w:b w:val="1"/>
+          <w:sz w:val="26"/>
+          <w:szCs w:val="26"/>
+        </w:rPr>
+      </w:pPr>
+      <w:r>
+        <w:rPr>
+          <w:b w:val="1"/>
+          <w:sz w:val="26"/>
+          <w:szCs w:val="26"/>
+          <w:rtl w:val="0"/>
+        </w:rPr>
+        <w:t xml:space="preserve">R6.- Produce a report on how you have set up your development configuration.  We are not asking you to reproduce the guidelines to set it up, but to make it clear that you have followed them, and you have your development configuration ready to work.</w:t>
+      </w:r>
+    </w:p>
+    <w:p>
+      <w:pPr>
+        <w:spacing w:after="240" w:before="240" w:line="259" w:lineRule="auto"/>
+        <w:jc w:val="both"/>
+        <w:rPr>
+          <w:rFonts w:ascii="Calibri" w:cs="Calibri" w:eastAsia="Calibri" w:hAnsi="Calibri"/>
+        </w:rPr>
+      </w:pPr>
+      <w:r>
+        <w:rPr>
+          <w:b w:val="1"/>
+          <w:sz w:val="26"/>
+          <w:szCs w:val="26"/>
+          <w:rtl w:val="0"/>
+        </w:rPr>
+        <w:t xml:space="preserve">R7.- Produce a report on what you knew about the architecture of a WIS before this subject.</w:t>
+      </w:r>
+      <w:r>
+        <w:rPr>
+          <w:rFonts w:ascii="Calibri" w:cs="Calibri" w:eastAsia="Calibri" w:hAnsi="Calibri"/>
+          <w:rtl w:val="0"/>
+        </w:rPr>
+        <w:t xml:space="preserve">  </w:t>
+      </w:r>
+    </w:p>
+    <w:p>
+      <w:pPr>
+        <w:spacing w:after="240" w:before="240" w:line="259" w:lineRule="auto"/>
+        <w:jc w:val="both"/>
+        <w:rPr>
+          <w:rFonts w:ascii="Calibri" w:cs="Calibri" w:eastAsia="Calibri" w:hAnsi="Calibri"/>
+        </w:rPr>
+      </w:pPr>
+      <w:r>
+        <w:rPr>
+          <w:b w:val="1"/>
+          <w:sz w:val="26"/>
+          <w:szCs w:val="26"/>
+          <w:rtl w:val="0"/>
+        </w:rPr>
+        <w:t xml:space="preserve">R8.- Produce a report on what you knew about testing a WIS before this subject. </w:t>
+      </w:r>
+      <w:r>
+        <w:rPr>
+          <w:rtl w:val="0"/>
+        </w:rPr>
+      </w:r>
+    </w:p>
+    <w:p>
+      <w:pPr>
+        <w:jc w:val="both"/>
+        <w:rPr>
           <w:sz w:val="28"/>
           <w:szCs w:val="28"/>
         </w:rPr>
       </w:pPr>
       <w:r>
         <w:rPr>
-          <w:rtl w:val="0"/>
-        </w:rPr>
-      </w:r>
-    </w:p>
-    <w:p>
-      <w:pPr>
-        <w:jc w:val="both"/>
-        <w:rPr>
-          <w:b w:val="1"/>
           <w:sz w:val="28"/>
           <w:szCs w:val="28"/>
-        </w:rPr>
-      </w:pPr>
-      <w:r>
-        <w:rPr>
-          <w:b w:val="1"/>
-          <w:sz w:val="28"/>
-          <w:szCs w:val="28"/>
-          <w:rtl w:val="0"/>
-        </w:rPr>
-        <w:t xml:space="preserve">Conclusiones</w:t>
-      </w:r>
-    </w:p>
-    <w:p>
-      <w:pPr>
-        <w:jc w:val="both"/>
-        <w:rPr>
-          <w:b w:val="1"/>
-          <w:sz w:val="8"/>
-          <w:szCs w:val="8"/>
-        </w:rPr>
-      </w:pPr>
-      <w:r>
-        <w:pict>
-          <v:rect style="width:0.0pt;height:1.5pt" o:hr="t" o:hrstd="t" o:hralign="center" fillcolor="#A0A0A0" stroked="f"/>
-        </w:pict>
+          <w:rtl w:val="0"/>
+        </w:rPr>
+        <w:t xml:space="preserve">Puesto que no hemos tenido duda alguna para resolver los requisitos listados anteriormente no ha sido necesario tomar ninguna decisión importante que nos haya llevado a una conclusión distinta.</w:t>
       </w:r>
       <w:r>
         <w:rPr>
@@ -1451,252 +1606,8 @@
       </w:pPr>
       <w:r>
         <w:rPr>
-          <w:sz w:val="26"/>
-          <w:szCs w:val="26"/>
-          <w:rtl w:val="0"/>
-        </w:rPr>
-        <w:t xml:space="preserve">Del primer requisito (</w:t>
-      </w:r>
-      <w:r>
-        <w:rPr>
-          <w:b w:val="1"/>
-          <w:sz w:val="26"/>
-          <w:szCs w:val="26"/>
-          <w:rtl w:val="0"/>
-        </w:rPr>
-        <w:t xml:space="preserve">R1</w:t>
-      </w:r>
-      <w:r>
-        <w:rPr>
-          <w:sz w:val="26"/>
-          <w:szCs w:val="26"/>
-          <w:rtl w:val="0"/>
-        </w:rPr>
-        <w:t xml:space="preserve">) hemos internalizado localizaciones básicas de elementos dentro del proyecto (como el fichero de configuración “</w:t>
-      </w:r>
-      <w:r>
-        <w:rPr>
-          <w:i w:val="1"/>
-          <w:sz w:val="26"/>
-          <w:szCs w:val="26"/>
-          <w:rtl w:val="0"/>
-        </w:rPr>
-        <w:t xml:space="preserve">pom.xml</w:t>
-      </w:r>
-      <w:r>
-        <w:rPr>
-          <w:sz w:val="26"/>
-          <w:szCs w:val="26"/>
-          <w:rtl w:val="0"/>
-        </w:rPr>
-        <w:t xml:space="preserve">” y la carpeta “</w:t>
-      </w:r>
-      <w:r>
-        <w:rPr>
-          <w:i w:val="1"/>
-          <w:sz w:val="26"/>
-          <w:szCs w:val="26"/>
-          <w:rtl w:val="0"/>
-        </w:rPr>
-        <w:t xml:space="preserve">WEB-INF</w:t>
-      </w:r>
-      <w:r>
-        <w:rPr>
-          <w:sz w:val="26"/>
-          <w:szCs w:val="26"/>
-          <w:rtl w:val="0"/>
-        </w:rPr>
-        <w:t xml:space="preserve">” que gestiona la base de datos), además de la inicialización correcta de la base de datos y el proyecto, aprendiendo también a cambiar el nombre de la base de datos y vincularla a este..</w:t>
-      </w:r>
-    </w:p>
-    <w:p>
-      <w:pPr>
-        <w:spacing w:after="240" w:before="240" w:line="259" w:lineRule="auto"/>
-        <w:ind w:left="0" w:firstLine="0"/>
-        <w:jc w:val="both"/>
-        <w:rPr>
-          <w:sz w:val="26"/>
-          <w:szCs w:val="26"/>
-        </w:rPr>
-      </w:pPr>
-      <w:r>
-        <w:rPr>
-          <w:sz w:val="26"/>
-          <w:szCs w:val="26"/>
-          <w:rtl w:val="0"/>
-        </w:rPr>
-        <w:t xml:space="preserve">Del segundo requisito (</w:t>
-      </w:r>
-      <w:r>
-        <w:rPr>
-          <w:b w:val="1"/>
-          <w:sz w:val="26"/>
-          <w:szCs w:val="26"/>
-          <w:rtl w:val="0"/>
-        </w:rPr>
-        <w:t xml:space="preserve">R2</w:t>
-      </w:r>
-      <w:r>
-        <w:rPr>
-          <w:sz w:val="26"/>
-          <w:szCs w:val="26"/>
-          <w:rtl w:val="0"/>
-        </w:rPr>
-        <w:t xml:space="preserve">) hemos aprendido cómo agregar uno o más lenguajes a una web a través de las etiquetas o “</w:t>
-      </w:r>
-      <w:r>
-        <w:rPr>
-          <w:i w:val="1"/>
-          <w:sz w:val="26"/>
-          <w:szCs w:val="26"/>
-          <w:rtl w:val="0"/>
-        </w:rPr>
-        <w:t xml:space="preserve">tags</w:t>
-      </w:r>
-      <w:r>
-        <w:rPr>
-          <w:sz w:val="26"/>
-          <w:szCs w:val="26"/>
-          <w:rtl w:val="0"/>
-        </w:rPr>
-        <w:t xml:space="preserve">”. En este caso simplemente nos vamos al fichero correspondiente de la vista “</w:t>
-      </w:r>
-      <w:r>
-        <w:rPr>
-          <w:i w:val="1"/>
-          <w:sz w:val="26"/>
-          <w:szCs w:val="26"/>
-          <w:rtl w:val="0"/>
-        </w:rPr>
-        <w:t xml:space="preserve">JSP</w:t>
-      </w:r>
-      <w:r>
-        <w:rPr>
-          <w:sz w:val="26"/>
-          <w:szCs w:val="26"/>
-          <w:rtl w:val="0"/>
-        </w:rPr>
-        <w:t xml:space="preserve">” y traducimos el código de la palabra o texto presente en esta vista.</w:t>
-      </w:r>
-    </w:p>
-    <w:p>
-      <w:pPr>
-        <w:jc w:val="both"/>
-        <w:rPr>
-          <w:sz w:val="26"/>
-          <w:szCs w:val="26"/>
-        </w:rPr>
-      </w:pPr>
-      <w:r>
-        <w:rPr>
-          <w:rtl w:val="0"/>
-        </w:rPr>
-      </w:r>
-    </w:p>
-    <w:p>
-      <w:pPr>
-        <w:jc w:val="both"/>
-        <w:rPr>
-          <w:b w:val="1"/>
-          <w:sz w:val="28"/>
-          <w:szCs w:val="28"/>
-        </w:rPr>
-      </w:pPr>
-      <w:r>
-        <w:rPr>
-          <w:rtl w:val="0"/>
-        </w:rPr>
-      </w:r>
-    </w:p>
-    <w:p>
-      <w:pPr>
-        <w:jc w:val="both"/>
-        <w:rPr>
-          <w:b w:val="1"/>
-          <w:sz w:val="28"/>
-          <w:szCs w:val="28"/>
-        </w:rPr>
-      </w:pPr>
-      <w:r>
-        <w:rPr>
-          <w:rtl w:val="0"/>
-        </w:rPr>
-      </w:r>
-    </w:p>
-    <w:p>
-      <w:pPr>
-        <w:jc w:val="both"/>
-        <w:rPr>
-          <w:b w:val="1"/>
-          <w:sz w:val="28"/>
-          <w:szCs w:val="28"/>
-        </w:rPr>
-      </w:pPr>
-      <w:r>
-        <w:rPr>
-          <w:b w:val="1"/>
-          <w:sz w:val="28"/>
-          <w:szCs w:val="28"/>
-          <w:rtl w:val="0"/>
-        </w:rPr>
-        <w:t xml:space="preserve">Decisiones</w:t>
-      </w:r>
-    </w:p>
-    <w:p>
-      <w:pPr>
-        <w:jc w:val="both"/>
-        <w:rPr>
-          <w:sz w:val="26"/>
-          <w:szCs w:val="26"/>
-        </w:rPr>
-      </w:pPr>
-      <w:r>
-        <w:pict>
-          <v:rect style="width:0.0pt;height:1.5pt" o:hr="t" o:hrstd="t" o:hralign="center" fillcolor="#A0A0A0" stroked="f"/>
-        </w:pict>
-      </w:r>
-      <w:r>
-        <w:rPr>
-          <w:rtl w:val="0"/>
-        </w:rPr>
-      </w:r>
-    </w:p>
-    <w:p>
-      <w:pPr>
-        <w:spacing w:after="240" w:before="240" w:line="259" w:lineRule="auto"/>
-        <w:ind w:left="0" w:firstLine="0"/>
-        <w:jc w:val="both"/>
-        <w:rPr>
-          <w:sz w:val="26"/>
-          <w:szCs w:val="26"/>
-        </w:rPr>
-      </w:pPr>
-      <w:r>
-        <w:rPr>
-          <w:sz w:val="26"/>
-          <w:szCs w:val="26"/>
-          <w:rtl w:val="0"/>
-        </w:rPr>
-        <w:t xml:space="preserve">Cada uno de nosotros hemos instalado previamente el entorno correspondiente de trabajo siguiendo los pasos de la documentación.  Posteriormente de forma grupal creamos un repositorio en Github para la gestión contínua  y subimos el proyecto base “Hello World” con el que trabajar este entregable.</w:t>
-      </w:r>
-    </w:p>
-    <w:p>
-      <w:pPr>
-        <w:spacing w:after="240" w:before="240" w:line="259" w:lineRule="auto"/>
-        <w:ind w:left="0" w:firstLine="0"/>
-        <w:jc w:val="both"/>
-        <w:rPr>
-          <w:sz w:val="26"/>
-          <w:szCs w:val="26"/>
-        </w:rPr>
-      </w:pPr>
-      <w:r>
-        <w:rPr>
-          <w:sz w:val="26"/>
-          <w:szCs w:val="26"/>
-          <w:rtl w:val="0"/>
-        </w:rPr>
-        <w:t xml:space="preserve">En Github hemos decidido crear una rama individual, para cada uno, y una rama master a la que subir todo el contenido que se va desarrollando y está testeado.</w:t>
+          <w:rtl w:val="0"/>
+        </w:rPr>
       </w:r>
     </w:p>
     <w:p>
@@ -1710,65 +1621,8 @@
       </w:pPr>
       <w:r>
         <w:rPr>
-          <w:sz w:val="26"/>
-          <w:szCs w:val="26"/>
-          <w:rtl w:val="0"/>
-        </w:rPr>
-        <w:t xml:space="preserve">Se ha llevado a cabo un análisis del código para encontrar como cambiar el nombre de la base de datos para popular el proyecto, se ha encontrado la variable efectiva y se ha cambiado a nuestro nombre de proyecto. Ha sido necesario crear una nueva base de datos con el nombre apropiado y los Scripts apropiados para vincular el proyecto a este nuevo nombre de base de datos.</w:t>
-      </w:r>
-    </w:p>
-    <w:p>
-      <w:pPr>
-        <w:spacing w:after="240" w:before="240" w:line="259" w:lineRule="auto"/>
-        <w:jc w:val="both"/>
-        <w:rPr>
-          <w:sz w:val="26"/>
-          <w:szCs w:val="26"/>
-        </w:rPr>
-      </w:pPr>
-      <w:r>
-        <w:rPr>
-          <w:sz w:val="26"/>
-          <w:szCs w:val="26"/>
-          <w:rtl w:val="0"/>
-        </w:rPr>
-        <w:t xml:space="preserve">Por otro lado, para realizar la internacionalización de la web simplemente se ha atendido a la teoría dada en clase para ver dónde se encontraban los archivos de configuración de idioma. La página actual ya se encuentra traducida por completo al inglés y al español y simplemente hay que acceder a estos cada vez que queramos traducir nuevas palabras.</w:t>
-      </w:r>
-    </w:p>
-    <w:p>
-      <w:pPr>
-        <w:spacing w:after="240" w:before="240" w:line="259" w:lineRule="auto"/>
-        <w:jc w:val="both"/>
-        <w:rPr>
-          <w:sz w:val="26"/>
-          <w:szCs w:val="26"/>
-        </w:rPr>
-      </w:pPr>
-      <w:r>
-        <w:rPr>
-          <w:sz w:val="26"/>
-          <w:szCs w:val="26"/>
-          <w:rtl w:val="0"/>
-        </w:rPr>
-        <w:t xml:space="preserve">Además, hemos tomado la decisión de añadir una columna extra en la organización de nuestro proyecto en GitHub, ya que en la metodología expuesta en los contenidos de la asignatura nos transmiten que es necesario revisar todas las tareas con una tarea adicional para ello, asociada a otro miembro del grupo.</w:t>
-      </w:r>
-    </w:p>
-    <w:p>
-      <w:pPr>
-        <w:spacing w:after="240" w:before="240" w:line="259" w:lineRule="auto"/>
-        <w:jc w:val="both"/>
-        <w:rPr>
-          <w:sz w:val="26"/>
-          <w:szCs w:val="26"/>
-        </w:rPr>
-      </w:pPr>
-      <w:r>
-        <w:rPr>
-          <w:sz w:val="26"/>
-          <w:szCs w:val="26"/>
-          <w:rtl w:val="0"/>
-        </w:rPr>
-        <w:t xml:space="preserve">Para mantener una mayor limpieza y organización, y no tener una cantidad masivas de tareas, hemos creado la columna In Review, donde a cada tarea se le asocia un revisor y que debe dar el visto bueno para poder pasarla a la columna Done. </w:t>
+          <w:rtl w:val="0"/>
+        </w:rPr>
       </w:r>
     </w:p>
     <w:p>
@@ -1790,7 +1644,7 @@
         <w:pStyle w:val="Heading1"/>
         <w:rPr/>
       </w:pPr>
-      <w:bookmarkStart w:colFirst="0" w:colLast="0" w:name="_oykhnbxpaxso" w:id="4"/>
+      <w:bookmarkStart w:colFirst="0" w:colLast="0" w:name="_heading=h.2et92p0" w:id="4"/>
       <w:bookmarkEnd w:id="4"/>
       <w:r>
         <w:rPr>
@@ -1842,15 +1696,10 @@
         </w:rPr>
         <w:t xml:space="preserve">S03 - Working together,  de los contenidos de la plataforma virtual de esta asignatura.</w:t>
       </w:r>
-      <w:r>
-        <w:rPr>
-          <w:rtl w:val="0"/>
-        </w:rPr>
-      </w:r>
     </w:p>
     <w:sectPr>
-      <w:headerReference r:id="rId9" w:type="default"/>
-      <w:footerReference r:id="rId10" w:type="default"/>
+      <w:headerReference r:id="rId10" w:type="default"/>
+      <w:footerReference r:id="rId11" w:type="default"/>
       <w:pgSz w:h="16834" w:w="11909" w:orient="portrait"/>
       <w:pgMar w:bottom="1440" w:top="1440" w:left="1440" w:right="1440" w:header="720" w:footer="720"/>
       <w:pgNumType w:start="1"/>
@@ -2159,6 +2008,155 @@
       <w:sz w:val="52"/>
       <w:szCs w:val="52"/>
     </w:rPr>
+  </w:style>
+  <w:style w:type="paragraph" w:styleId="Normal" w:default="1">
+    <w:name w:val="normal"/>
+  </w:style>
+  <w:style w:type="table" w:styleId="TableNormal" w:default="1">
+    <w:name w:val="Table Normal"/>
+  </w:style>
+  <w:style w:type="paragraph" w:styleId="Heading1">
+    <w:name w:val="heading 1"/>
+    <w:basedOn w:val="Normal"/>
+    <w:next w:val="Normal"/>
+    <w:pPr>
+      <w:keepNext w:val="1"/>
+      <w:keepLines w:val="1"/>
+      <w:pageBreakBefore w:val="0"/>
+      <w:spacing w:after="120" w:before="400" w:lineRule="auto"/>
+    </w:pPr>
+    <w:rPr>
+      <w:sz w:val="40"/>
+      <w:szCs w:val="40"/>
+    </w:rPr>
+  </w:style>
+  <w:style w:type="paragraph" w:styleId="Heading2">
+    <w:name w:val="heading 2"/>
+    <w:basedOn w:val="Normal"/>
+    <w:next w:val="Normal"/>
+    <w:pPr>
+      <w:keepNext w:val="1"/>
+      <w:keepLines w:val="1"/>
+      <w:pageBreakBefore w:val="0"/>
+      <w:spacing w:after="120" w:before="360" w:lineRule="auto"/>
+    </w:pPr>
+    <w:rPr>
+      <w:b w:val="0"/>
+      <w:sz w:val="32"/>
+      <w:szCs w:val="32"/>
+    </w:rPr>
+  </w:style>
+  <w:style w:type="paragraph" w:styleId="Heading3">
+    <w:name w:val="heading 3"/>
+    <w:basedOn w:val="Normal"/>
+    <w:next w:val="Normal"/>
+    <w:pPr>
+      <w:keepNext w:val="1"/>
+      <w:keepLines w:val="1"/>
+      <w:pageBreakBefore w:val="0"/>
+      <w:spacing w:after="80" w:before="320" w:lineRule="auto"/>
+    </w:pPr>
+    <w:rPr>
+      <w:b w:val="0"/>
+      <w:color w:val="434343"/>
+      <w:sz w:val="28"/>
+      <w:szCs w:val="28"/>
+    </w:rPr>
+  </w:style>
+  <w:style w:type="paragraph" w:styleId="Heading4">
+    <w:name w:val="heading 4"/>
+    <w:basedOn w:val="Normal"/>
+    <w:next w:val="Normal"/>
+    <w:pPr>
+      <w:keepNext w:val="1"/>
+      <w:keepLines w:val="1"/>
+      <w:pageBreakBefore w:val="0"/>
+      <w:spacing w:after="80" w:before="280" w:lineRule="auto"/>
+    </w:pPr>
+    <w:rPr>
+      <w:color w:val="666666"/>
+      <w:sz w:val="24"/>
+      <w:szCs w:val="24"/>
+    </w:rPr>
+  </w:style>
+  <w:style w:type="paragraph" w:styleId="Heading5">
+    <w:name w:val="heading 5"/>
+    <w:basedOn w:val="Normal"/>
+    <w:next w:val="Normal"/>
+    <w:pPr>
+      <w:keepNext w:val="1"/>
+      <w:keepLines w:val="1"/>
+      <w:pageBreakBefore w:val="0"/>
+      <w:spacing w:after="80" w:before="240" w:lineRule="auto"/>
+    </w:pPr>
+    <w:rPr>
+      <w:color w:val="666666"/>
+      <w:sz w:val="22"/>
+      <w:szCs w:val="22"/>
+    </w:rPr>
+  </w:style>
+  <w:style w:type="paragraph" w:styleId="Heading6">
+    <w:name w:val="heading 6"/>
+    <w:basedOn w:val="Normal"/>
+    <w:next w:val="Normal"/>
+    <w:pPr>
+      <w:keepNext w:val="1"/>
+      <w:keepLines w:val="1"/>
+      <w:pageBreakBefore w:val="0"/>
+      <w:spacing w:after="80" w:before="240" w:lineRule="auto"/>
+    </w:pPr>
+    <w:rPr>
+      <w:i w:val="1"/>
+      <w:color w:val="666666"/>
+      <w:sz w:val="22"/>
+      <w:szCs w:val="22"/>
+    </w:rPr>
+  </w:style>
+  <w:style w:type="paragraph" w:styleId="Title">
+    <w:name w:val="Title"/>
+    <w:basedOn w:val="Normal"/>
+    <w:next w:val="Normal"/>
+    <w:pPr>
+      <w:keepNext w:val="1"/>
+      <w:keepLines w:val="1"/>
+      <w:pageBreakBefore w:val="0"/>
+      <w:spacing w:after="60" w:before="0" w:lineRule="auto"/>
+    </w:pPr>
+    <w:rPr>
+      <w:sz w:val="52"/>
+      <w:szCs w:val="52"/>
+    </w:rPr>
+  </w:style>
+  <w:style w:type="paragraph" w:styleId="Subtitle">
+    <w:name w:val="Subtitle"/>
+    <w:basedOn w:val="Normal"/>
+    <w:next w:val="Normal"/>
+    <w:pPr>
+      <w:keepNext w:val="1"/>
+      <w:keepLines w:val="1"/>
+      <w:pageBreakBefore w:val="0"/>
+      <w:spacing w:after="320" w:before="0" w:lineRule="auto"/>
+    </w:pPr>
+    <w:rPr>
+      <w:rFonts w:ascii="Arial" w:cs="Arial" w:eastAsia="Arial" w:hAnsi="Arial"/>
+      <w:i w:val="0"/>
+      <w:color w:val="666666"/>
+      <w:sz w:val="30"/>
+      <w:szCs w:val="30"/>
+    </w:rPr>
+  </w:style>
+  <w:style w:type="table" w:styleId="Table1">
+    <w:basedOn w:val="TableNormal"/>
+    <w:tblPr>
+      <w:tblStyleRowBandSize w:val="1"/>
+      <w:tblStyleColBandSize w:val="1"/>
+      <w:tblCellMar>
+        <w:top w:w="100.0" w:type="dxa"/>
+        <w:left w:w="100.0" w:type="dxa"/>
+        <w:bottom w:w="100.0" w:type="dxa"/>
+        <w:right w:w="100.0" w:type="dxa"/>
+      </w:tblCellMar>
+    </w:tblPr>
   </w:style>
   <w:style w:type="paragraph" w:styleId="Subtitle">
     <w:name w:val="Subtitle"/>
@@ -2512,4 +2510,19 @@
   </a:objectDefaults>
   <a:extraClrSchemeLst/>
 </a:theme>
+</file>
+
+<file path=customXML/item1.xml><?xml version="1.0" encoding="utf-8"?>
+<go:gDocsCustomXmlDataStorage xmlns:go="http://customooxmlschemas.google.com/" xmlns:r="http://schemas.openxmlformats.org/officeDocument/2006/relationships" uri="GoogleDocsCustomDataVersion2">
+  <go:docsCustomData xmlns:go="http://customooxmlschemas.google.com/" roundtripDataSignature="AMtx7mjXS95ANHvTdhvDDpdHpldKHb5YJA==">CgMxLjAaJAoBMBIfCh0IB0IZCgVBcmltbxIQQXJpYWwgVW5pY29kZSBNUxokCgExEh8KHQgHQhkKBUFyaW1vEhBBcmlhbCBVbmljb2RlIE1TGiQKATISHwodCAdCGQoFQXJpbW8SEEFyaWFsIFVuaWNvZGUgTVMaJAoBMxIfCh0IB0IZCgVBcmltbxIQQXJpYWwgVW5pY29kZSBNUzIIaC5namRneHMyCWguMzBqMHpsbDIJaC4xZm9iOXRlMgloLjN6bnlzaDcyCWguMmV0OTJwMDgAciExT2NZb3lFZDg3X2dDWDBobTFRaW1ieUpTLVplTXlOZGg=</go:docsCustomData>
+</go:gDocsCustomXmlDataStorage>
+</file>
+
+<file path=customXML/itemProps1.xml><?xml version="1.0" encoding="utf-8"?>
+<ds:datastoreItem xmlns:ds="http://schemas.openxmlformats.org/officeDocument/2006/customXml" ds:itemID="{11111111-1234-1234-1234-123412341234}">
+  <ds:schemaRefs>
+    <ds:schemaRef ds:uri="http://schemas.openxmlformats.org/officeDocument/2006/relationships"/>
+    <ds:schemaRef ds:uri="http://customooxmlschemas.google.com/"/>
+  </ds:schemaRefs>
+</ds:datastoreItem>
 </file>
</xml_diff>

<commit_message>
Analysis Report D01 OK!
</commit_message>
<xml_diff>
--- a/reports/Group/D01/Analysis Report - D01.docx
+++ b/reports/Group/D01/Analysis Report - D01.docx
@@ -139,7 +139,7 @@
             <wp:extent cx="1112520" cy="1112520"/>
             <wp:effectExtent b="0" l="0" r="0" t="0"/>
             <wp:wrapTopAndBottom distB="0" distT="0"/>
-            <wp:docPr descr="http://recursoshumanos.us.es/images/marca-dos-tintas_300.gif" id="5" name="image1.gif"/>
+            <wp:docPr descr="http://recursoshumanos.us.es/images/marca-dos-tintas_300.gif" id="6" name="image1.gif"/>
             <a:graphic>
               <a:graphicData uri="http://schemas.openxmlformats.org/drawingml/2006/picture">
                 <pic:pic>
@@ -1416,314 +1416,20 @@
     <w:p>
       <w:pPr>
         <w:spacing w:after="240" w:before="240" w:line="259" w:lineRule="auto"/>
-        <w:jc w:val="both"/>
+        <w:rPr>
+          <w:sz w:val="26"/>
+          <w:szCs w:val="26"/>
+        </w:rPr>
+      </w:pPr>
+      <w:r>
         <w:rPr>
           <w:b w:val="1"/>
           <w:sz w:val="26"/>
           <w:szCs w:val="26"/>
-        </w:rPr>
-      </w:pPr>
-      <w:r>
-        <w:rPr>
-          <w:b w:val="1"/>
-          <w:sz w:val="26"/>
-          <w:szCs w:val="26"/>
-          <w:rtl w:val="0"/>
-        </w:rPr>
-        <w:t xml:space="preserve">R1.- The system must be internationalized in English and Spanish. Other mainstream languages are welcome, but not required. This requirement must be fulfilled in this and every subsequent group or individual deliverable.</w:t>
-      </w:r>
-    </w:p>
-    <w:p>
-      <w:pPr>
-        <w:spacing w:after="240" w:before="240" w:line="259" w:lineRule="auto"/>
-        <w:jc w:val="both"/>
-        <w:rPr>
-          <w:b w:val="1"/>
-          <w:sz w:val="26"/>
-          <w:szCs w:val="26"/>
-        </w:rPr>
-      </w:pPr>
-      <w:r>
-        <w:rPr>
-          <w:b w:val="1"/>
-          <w:sz w:val="26"/>
-          <w:szCs w:val="26"/>
-          <w:rtl w:val="0"/>
-        </w:rPr>
-        <w:t xml:space="preserve">R2.- [Mandatory] Instantiate and customise the appropriate starter project so that you can work on this project.  Make sure that the name of your project folder, maven configuration (pom.xml), and database is “Acme-L3-D</w:t>
-      </w:r>
-      <w:sdt>
-        <w:sdtPr>
-          <w:tag w:val="goog_rdk_0"/>
-        </w:sdtPr>
-        <w:sdtContent>
-          <w:r>
-            <w:rPr>
-              <w:rFonts w:ascii="Arial Unicode MS" w:cs="Arial Unicode MS" w:eastAsia="Arial Unicode MS" w:hAnsi="Arial Unicode MS"/>
-              <w:b w:val="1"/>
-              <w:sz w:val="26"/>
-              <w:szCs w:val="26"/>
-              <w:rtl w:val="0"/>
-            </w:rPr>
-            <w:t xml:space="preserve">〈</w:t>
-          </w:r>
-        </w:sdtContent>
-      </w:sdt>
-      <w:r>
-        <w:rPr>
-          <w:b w:val="1"/>
-          <w:sz w:val="26"/>
-          <w:szCs w:val="26"/>
-          <w:rtl w:val="0"/>
-        </w:rPr>
-        <w:t xml:space="preserve">dd</w:t>
-      </w:r>
-      <w:sdt>
-        <w:sdtPr>
-          <w:tag w:val="goog_rdk_1"/>
-        </w:sdtPr>
-        <w:sdtContent>
-          <w:r>
-            <w:rPr>
-              <w:rFonts w:ascii="Arial Unicode MS" w:cs="Arial Unicode MS" w:eastAsia="Arial Unicode MS" w:hAnsi="Arial Unicode MS"/>
-              <w:b w:val="1"/>
-              <w:sz w:val="26"/>
-              <w:szCs w:val="26"/>
-              <w:rtl w:val="0"/>
-            </w:rPr>
-            <w:t xml:space="preserve">〉</w:t>
-          </w:r>
-        </w:sdtContent>
-      </w:sdt>
-      <w:r>
-        <w:rPr>
-          <w:b w:val="1"/>
-          <w:sz w:val="26"/>
-          <w:szCs w:val="26"/>
-          <w:rtl w:val="0"/>
-        </w:rPr>
-        <w:t xml:space="preserve">”, where “</w:t>
-      </w:r>
-      <w:sdt>
-        <w:sdtPr>
-          <w:tag w:val="goog_rdk_2"/>
-        </w:sdtPr>
-        <w:sdtContent>
-          <w:r>
-            <w:rPr>
-              <w:rFonts w:ascii="Arial Unicode MS" w:cs="Arial Unicode MS" w:eastAsia="Arial Unicode MS" w:hAnsi="Arial Unicode MS"/>
-              <w:b w:val="1"/>
-              <w:sz w:val="26"/>
-              <w:szCs w:val="26"/>
-              <w:rtl w:val="0"/>
-            </w:rPr>
-            <w:t xml:space="preserve">〈</w:t>
-          </w:r>
-        </w:sdtContent>
-      </w:sdt>
-      <w:r>
-        <w:rPr>
-          <w:b w:val="1"/>
-          <w:sz w:val="26"/>
-          <w:szCs w:val="26"/>
-          <w:rtl w:val="0"/>
-        </w:rPr>
-        <w:t xml:space="preserve">dd</w:t>
-      </w:r>
-      <w:sdt>
-        <w:sdtPr>
-          <w:tag w:val="goog_rdk_3"/>
-        </w:sdtPr>
-        <w:sdtContent>
-          <w:r>
-            <w:rPr>
-              <w:rFonts w:ascii="Arial Unicode MS" w:cs="Arial Unicode MS" w:eastAsia="Arial Unicode MS" w:hAnsi="Arial Unicode MS"/>
-              <w:b w:val="1"/>
-              <w:sz w:val="26"/>
-              <w:szCs w:val="26"/>
-              <w:rtl w:val="0"/>
-            </w:rPr>
-            <w:t xml:space="preserve">〉</w:t>
-          </w:r>
-        </w:sdtContent>
-      </w:sdt>
-      <w:r>
-        <w:rPr>
-          <w:b w:val="1"/>
-          <w:sz w:val="26"/>
-          <w:szCs w:val="26"/>
-          <w:rtl w:val="0"/>
-        </w:rPr>
-        <w:t xml:space="preserve">” denotes the deliverable number using two digits.  Make sure that you have followed the instructions in the “On Your Deliverables” document to package and deliver your work. This requirement must be fulfilled in this and every subsequent group or individual deliverable.</w:t>
-      </w:r>
-    </w:p>
-    <w:p>
-      <w:pPr>
-        <w:spacing w:after="240" w:before="240" w:line="259" w:lineRule="auto"/>
-        <w:jc w:val="both"/>
-        <w:rPr>
-          <w:b w:val="1"/>
-          <w:sz w:val="26"/>
-          <w:szCs w:val="26"/>
-        </w:rPr>
-      </w:pPr>
-      <w:r>
-        <w:rPr>
-          <w:b w:val="1"/>
-          <w:sz w:val="26"/>
-          <w:szCs w:val="26"/>
-          <w:rtl w:val="0"/>
-        </w:rPr>
-        <w:t xml:space="preserve">R3.- Produce an analysis report regarding this deliverable.</w:t>
-      </w:r>
-    </w:p>
-    <w:p>
-      <w:pPr>
-        <w:spacing w:after="240" w:before="240" w:line="259" w:lineRule="auto"/>
-        <w:jc w:val="both"/>
-        <w:rPr>
-          <w:b w:val="1"/>
-          <w:sz w:val="26"/>
-          <w:szCs w:val="26"/>
-        </w:rPr>
-      </w:pPr>
-      <w:r>
-        <w:rPr>
-          <w:b w:val="1"/>
-          <w:sz w:val="26"/>
-          <w:szCs w:val="26"/>
-          <w:rtl w:val="0"/>
-        </w:rPr>
-        <w:t xml:space="preserve">R4.- Produce a planning report.</w:t>
-      </w:r>
-    </w:p>
-    <w:p>
-      <w:pPr>
-        <w:spacing w:after="240" w:before="240" w:line="259" w:lineRule="auto"/>
-        <w:jc w:val="both"/>
-        <w:rPr>
-          <w:b w:val="1"/>
-          <w:sz w:val="26"/>
-          <w:szCs w:val="26"/>
-        </w:rPr>
-      </w:pPr>
-      <w:r>
-        <w:rPr>
-          <w:b w:val="1"/>
-          <w:sz w:val="26"/>
-          <w:szCs w:val="26"/>
-          <w:rtl w:val="0"/>
-        </w:rPr>
-        <w:t xml:space="preserve">R5.- [Mandatory] Produce a charting report.</w:t>
-      </w:r>
-    </w:p>
-    <w:p>
-      <w:pPr>
-        <w:spacing w:after="240" w:before="240" w:line="259" w:lineRule="auto"/>
-        <w:jc w:val="both"/>
-        <w:rPr>
-          <w:b w:val="1"/>
-          <w:sz w:val="26"/>
-          <w:szCs w:val="26"/>
-        </w:rPr>
-      </w:pPr>
-      <w:r>
-        <w:rPr>
-          <w:b w:val="1"/>
-          <w:sz w:val="26"/>
-          <w:szCs w:val="26"/>
-          <w:rtl w:val="0"/>
-        </w:rPr>
-        <w:t xml:space="preserve">R6.- Produce a report on how you have set up your development configuration.  We are not asking you to reproduce the guidelines to set it up, but to make it clear that you have followed them, and you have your development configuration ready to work.</w:t>
-      </w:r>
-    </w:p>
-    <w:p>
-      <w:pPr>
-        <w:spacing w:after="240" w:before="240" w:line="259" w:lineRule="auto"/>
-        <w:jc w:val="both"/>
-        <w:rPr>
-          <w:rFonts w:ascii="Calibri" w:cs="Calibri" w:eastAsia="Calibri" w:hAnsi="Calibri"/>
-        </w:rPr>
-      </w:pPr>
-      <w:r>
-        <w:rPr>
-          <w:b w:val="1"/>
-          <w:sz w:val="26"/>
-          <w:szCs w:val="26"/>
-          <w:rtl w:val="0"/>
-        </w:rPr>
-        <w:t xml:space="preserve">R7.- Produce a report on what you knew about the architecture of a WIS before this subject.</w:t>
-      </w:r>
-      <w:r>
-        <w:rPr>
-          <w:rFonts w:ascii="Calibri" w:cs="Calibri" w:eastAsia="Calibri" w:hAnsi="Calibri"/>
-          <w:rtl w:val="0"/>
-        </w:rPr>
-        <w:t xml:space="preserve">  </w:t>
-      </w:r>
-    </w:p>
-    <w:p>
-      <w:pPr>
-        <w:spacing w:after="240" w:before="240" w:line="259" w:lineRule="auto"/>
-        <w:jc w:val="both"/>
-        <w:rPr>
-          <w:rFonts w:ascii="Calibri" w:cs="Calibri" w:eastAsia="Calibri" w:hAnsi="Calibri"/>
-        </w:rPr>
-      </w:pPr>
-      <w:r>
-        <w:rPr>
-          <w:b w:val="1"/>
-          <w:sz w:val="26"/>
-          <w:szCs w:val="26"/>
-          <w:rtl w:val="0"/>
-        </w:rPr>
-        <w:t xml:space="preserve">R8.- Produce a report on what you knew about testing a WIS before this subject. </w:t>
-      </w:r>
-      <w:r>
-        <w:rPr>
-          <w:rtl w:val="0"/>
-        </w:rPr>
-      </w:r>
-    </w:p>
-    <w:p>
-      <w:pPr>
-        <w:jc w:val="both"/>
-        <w:rPr>
-          <w:sz w:val="28"/>
-          <w:szCs w:val="28"/>
-        </w:rPr>
-      </w:pPr>
-      <w:r>
-        <w:rPr>
-          <w:sz w:val="28"/>
-          <w:szCs w:val="28"/>
-          <w:rtl w:val="0"/>
-        </w:rPr>
-        <w:t xml:space="preserve">Puesto que no hemos tenido duda alguna para resolver los requisitos listados anteriormente no ha sido necesario tomar ninguna decisión importante que nos haya llevado a una conclusión distinta.</w:t>
-      </w:r>
-    </w:p>
-    <w:p>
-      <w:pPr>
-        <w:spacing w:after="240" w:before="240" w:line="259" w:lineRule="auto"/>
-        <w:rPr>
-          <w:sz w:val="26"/>
-          <w:szCs w:val="26"/>
-        </w:rPr>
-      </w:pPr>
-      <w:r>
-        <w:rPr>
-          <w:rtl w:val="0"/>
-        </w:rPr>
-      </w:r>
-    </w:p>
-    <w:p>
-      <w:pPr>
-        <w:spacing w:after="240" w:before="240" w:line="259" w:lineRule="auto"/>
-        <w:rPr>
-          <w:sz w:val="26"/>
-          <w:szCs w:val="26"/>
-        </w:rPr>
-      </w:pPr>
+          <w:rtl w:val="0"/>
+        </w:rPr>
+        <w:t xml:space="preserve">En blanco intencionadamente</w:t>
+      </w:r>
       <w:r>
         <w:rPr>
           <w:rtl w:val="0"/>
@@ -2104,6 +1810,111 @@
     </w:rPr>
   </w:style>
   <w:style w:type="paragraph" w:styleId="Normal" w:default="1">
+    <w:name w:val="normal"/>
+  </w:style>
+  <w:style w:type="table" w:styleId="TableNormal" w:default="1">
+    <w:name w:val="Table Normal"/>
+  </w:style>
+  <w:style w:type="paragraph" w:styleId="Heading1">
+    <w:name w:val="heading 1"/>
+    <w:basedOn w:val="Normal"/>
+    <w:next w:val="Normal"/>
+    <w:pPr>
+      <w:keepNext w:val="1"/>
+      <w:keepLines w:val="1"/>
+      <w:spacing w:after="120" w:before="400" w:lineRule="auto"/>
+    </w:pPr>
+    <w:rPr>
+      <w:sz w:val="40"/>
+      <w:szCs w:val="40"/>
+    </w:rPr>
+  </w:style>
+  <w:style w:type="paragraph" w:styleId="Heading2">
+    <w:name w:val="heading 2"/>
+    <w:basedOn w:val="Normal"/>
+    <w:next w:val="Normal"/>
+    <w:pPr>
+      <w:keepNext w:val="1"/>
+      <w:keepLines w:val="1"/>
+      <w:spacing w:after="120" w:before="360" w:lineRule="auto"/>
+    </w:pPr>
+    <w:rPr>
+      <w:sz w:val="32"/>
+      <w:szCs w:val="32"/>
+    </w:rPr>
+  </w:style>
+  <w:style w:type="paragraph" w:styleId="Heading3">
+    <w:name w:val="heading 3"/>
+    <w:basedOn w:val="Normal"/>
+    <w:next w:val="Normal"/>
+    <w:pPr>
+      <w:keepNext w:val="1"/>
+      <w:keepLines w:val="1"/>
+      <w:spacing w:after="80" w:before="320" w:lineRule="auto"/>
+    </w:pPr>
+    <w:rPr>
+      <w:color w:val="434343"/>
+      <w:sz w:val="28"/>
+      <w:szCs w:val="28"/>
+    </w:rPr>
+  </w:style>
+  <w:style w:type="paragraph" w:styleId="Heading4">
+    <w:name w:val="heading 4"/>
+    <w:basedOn w:val="Normal"/>
+    <w:next w:val="Normal"/>
+    <w:pPr>
+      <w:keepNext w:val="1"/>
+      <w:keepLines w:val="1"/>
+      <w:spacing w:after="80" w:before="280" w:lineRule="auto"/>
+    </w:pPr>
+    <w:rPr>
+      <w:color w:val="666666"/>
+      <w:sz w:val="24"/>
+      <w:szCs w:val="24"/>
+    </w:rPr>
+  </w:style>
+  <w:style w:type="paragraph" w:styleId="Heading5">
+    <w:name w:val="heading 5"/>
+    <w:basedOn w:val="Normal"/>
+    <w:next w:val="Normal"/>
+    <w:pPr>
+      <w:keepNext w:val="1"/>
+      <w:keepLines w:val="1"/>
+      <w:spacing w:after="80" w:before="240" w:lineRule="auto"/>
+    </w:pPr>
+    <w:rPr>
+      <w:color w:val="666666"/>
+    </w:rPr>
+  </w:style>
+  <w:style w:type="paragraph" w:styleId="Heading6">
+    <w:name w:val="heading 6"/>
+    <w:basedOn w:val="Normal"/>
+    <w:next w:val="Normal"/>
+    <w:pPr>
+      <w:keepNext w:val="1"/>
+      <w:keepLines w:val="1"/>
+      <w:spacing w:after="80" w:before="240" w:lineRule="auto"/>
+    </w:pPr>
+    <w:rPr>
+      <w:i w:val="1"/>
+      <w:color w:val="666666"/>
+    </w:rPr>
+  </w:style>
+  <w:style w:type="paragraph" w:styleId="Title">
+    <w:name w:val="Title"/>
+    <w:basedOn w:val="Normal"/>
+    <w:next w:val="Normal"/>
+    <w:pPr>
+      <w:keepNext w:val="1"/>
+      <w:keepLines w:val="1"/>
+      <w:spacing w:after="60" w:lineRule="auto"/>
+    </w:pPr>
+    <w:rPr>
+      <w:sz w:val="52"/>
+      <w:szCs w:val="52"/>
+    </w:rPr>
+  </w:style>
+  <w:style w:type="paragraph" w:styleId="Normal" w:default="1">
     <w:name w:val="Normal"/>
     <w:qFormat w:val="1"/>
   </w:style>
@@ -2365,6 +2176,34 @@
   </w:style>
   <w:style w:type="table" w:styleId="a2" w:customStyle="1">
     <w:basedOn w:val="TableNormal1"/>
+    <w:tblPr>
+      <w:tblStyleRowBandSize w:val="1"/>
+      <w:tblStyleColBandSize w:val="1"/>
+      <w:tblCellMar>
+        <w:top w:w="100.0" w:type="dxa"/>
+        <w:left w:w="100.0" w:type="dxa"/>
+        <w:bottom w:w="100.0" w:type="dxa"/>
+        <w:right w:w="100.0" w:type="dxa"/>
+      </w:tblCellMar>
+    </w:tblPr>
+  </w:style>
+  <w:style w:type="paragraph" w:styleId="Subtitle">
+    <w:name w:val="Subtitle"/>
+    <w:basedOn w:val="Normal"/>
+    <w:next w:val="Normal"/>
+    <w:pPr>
+      <w:keepNext w:val="1"/>
+      <w:keepLines w:val="1"/>
+      <w:spacing w:after="320" w:lineRule="auto"/>
+    </w:pPr>
+    <w:rPr>
+      <w:color w:val="666666"/>
+      <w:sz w:val="30"/>
+      <w:szCs w:val="30"/>
+    </w:rPr>
+  </w:style>
+  <w:style w:type="table" w:styleId="Table1">
+    <w:basedOn w:val="TableNormal"/>
     <w:tblPr>
       <w:tblStyleRowBandSize w:val="1"/>
       <w:tblStyleColBandSize w:val="1"/>
@@ -2729,7 +2568,7 @@
 
 <file path=customXML/item1.xml><?xml version="1.0" encoding="utf-8"?>
 <go:gDocsCustomXmlDataStorage xmlns:go="http://customooxmlschemas.google.com/" xmlns:r="http://schemas.openxmlformats.org/officeDocument/2006/relationships" uri="GoogleDocsCustomDataVersion2">
-  <go:docsCustomData xmlns:go="http://customooxmlschemas.google.com/" roundtripDataSignature="AMtx7mgAJ9twcQf88YmXe3zuMwsWLFfsSg==">CgMxLjAaJAoBMBIfCh0IB0IZCgVBcmltbxIQQXJpYWwgVW5pY29kZSBNUxokCgExEh8KHQgHQhkKBUFyaW1vEhBBcmlhbCBVbmljb2RlIE1TGiQKATISHwodCAdCGQoFQXJpbW8SEEFyaWFsIFVuaWNvZGUgTVMaJAoBMxIfCh0IB0IZCgVBcmltbxIQQXJpYWwgVW5pY29kZSBNUzIIaC5namRneHMyCWguMzBqMHpsbDIJaC4xZm9iOXRlMgloLjN6bnlzaDcyCWguMmV0OTJwMDgAciExOUNZRHJwN0lqUWNLblo0cTJVVlNucmxRQXNBZldjUGY=</go:docsCustomData>
+  <go:docsCustomData xmlns:go="http://customooxmlschemas.google.com/" roundtripDataSignature="AMtx7mhjIXaZFZDgq5kEWCzYlqo17FORdQ==">CgMxLjAyCGguZ2pkZ3hzMgloLjMwajB6bGwyCWguMWZvYjl0ZTIJaC4zem55c2g3MgloLjJldDkycDA4AHIhMTU5SzR5RDVmLUxxaVVWdDF2T2tDZlM5cXIwQW85WldD</go:docsCustomData>
 </go:gDocsCustomXmlDataStorage>
 </file>
 

</xml_diff>

<commit_message>
Analysis Report D01 Final OK!
</commit_message>
<xml_diff>
--- a/reports/Group/D01/Analysis Report - D01.docx
+++ b/reports/Group/D01/Analysis Report - D01.docx
@@ -139,7 +139,7 @@
             <wp:extent cx="1112520" cy="1112520"/>
             <wp:effectExtent b="0" l="0" r="0" t="0"/>
             <wp:wrapTopAndBottom distB="0" distT="0"/>
-            <wp:docPr descr="http://recursoshumanos.us.es/images/marca-dos-tintas_300.gif" id="6" name="image1.gif"/>
+            <wp:docPr descr="http://recursoshumanos.us.es/images/marca-dos-tintas_300.gif" id="7" name="image1.gif"/>
             <a:graphic>
               <a:graphicData uri="http://schemas.openxmlformats.org/drawingml/2006/picture">
                 <pic:pic>
@@ -313,6 +313,22 @@
     </w:p>
     <w:p>
       <w:pPr>
+        <w:rPr>
+          <w:sz w:val="24"/>
+          <w:szCs w:val="24"/>
+        </w:rPr>
+      </w:pPr>
+      <w:r>
+        <w:rPr>
+          <w:sz w:val="24"/>
+          <w:szCs w:val="24"/>
+          <w:rtl w:val="0"/>
+        </w:rPr>
+        <w:t xml:space="preserve">José Joaquín Rojas Romero</w:t>
+      </w:r>
+    </w:p>
+    <w:p>
+      <w:pPr>
         <w:rPr/>
       </w:pPr>
       <w:hyperlink r:id="rId9">
@@ -414,20 +430,6 @@
           <w:rFonts w:ascii="Calibri" w:cs="Calibri" w:eastAsia="Calibri" w:hAnsi="Calibri"/>
           <w:sz w:val="24"/>
           <w:szCs w:val="24"/>
-        </w:rPr>
-      </w:pPr>
-      <w:r>
-        <w:rPr>
-          <w:rtl w:val="0"/>
-        </w:rPr>
-      </w:r>
-    </w:p>
-    <w:p>
-      <w:pPr>
-        <w:spacing w:after="160" w:line="259" w:lineRule="auto"/>
-        <w:rPr>
-          <w:sz w:val="26"/>
-          <w:szCs w:val="26"/>
         </w:rPr>
       </w:pPr>
       <w:r>
@@ -714,7 +716,7 @@
               <w:rtl w:val="0"/>
             </w:rPr>
             <w:tab/>
-            <w:t xml:space="preserve">4</w:t>
+            <w:t xml:space="preserve">3</w:t>
           </w:r>
           <w:r>
             <w:rPr>
@@ -897,7 +899,7 @@
         </w:trPr>
         <w:tc>
           <w:tcPr>
-            <w:shd w:fill="auto" w:val="clear"/>
+            <w:shd w:fill="a4c2f4" w:val="clear"/>
             <w:tcMar>
               <w:top w:w="100.0" w:type="dxa"/>
               <w:left w:w="100.0" w:type="dxa"/>
@@ -928,7 +930,7 @@
         </w:tc>
         <w:tc>
           <w:tcPr>
-            <w:shd w:fill="auto" w:val="clear"/>
+            <w:shd w:fill="a4c2f4" w:val="clear"/>
             <w:tcMar>
               <w:top w:w="100.0" w:type="dxa"/>
               <w:left w:w="100.0" w:type="dxa"/>
@@ -959,7 +961,7 @@
         </w:tc>
         <w:tc>
           <w:tcPr>
-            <w:shd w:fill="auto" w:val="clear"/>
+            <w:shd w:fill="a4c2f4" w:val="clear"/>
             <w:tcMar>
               <w:top w:w="100.0" w:type="dxa"/>
               <w:left w:w="100.0" w:type="dxa"/>
@@ -996,7 +998,7 @@
         </w:trPr>
         <w:tc>
           <w:tcPr>
-            <w:shd w:fill="auto" w:val="clear"/>
+            <w:shd w:fill="efefef" w:val="clear"/>
             <w:tcMar>
               <w:top w:w="100.0" w:type="dxa"/>
               <w:left w:w="100.0" w:type="dxa"/>
@@ -1020,7 +1022,7 @@
         </w:tc>
         <w:tc>
           <w:tcPr>
-            <w:shd w:fill="auto" w:val="clear"/>
+            <w:shd w:fill="efefef" w:val="clear"/>
             <w:tcMar>
               <w:top w:w="100.0" w:type="dxa"/>
               <w:left w:w="100.0" w:type="dxa"/>
@@ -1074,7 +1076,7 @@
         </w:trPr>
         <w:tc>
           <w:tcPr>
-            <w:shd w:fill="auto" w:val="clear"/>
+            <w:shd w:fill="efefef" w:val="clear"/>
             <w:tcMar>
               <w:top w:w="100.0" w:type="dxa"/>
               <w:left w:w="100.0" w:type="dxa"/>
@@ -1098,7 +1100,7 @@
         </w:tc>
         <w:tc>
           <w:tcPr>
-            <w:shd w:fill="auto" w:val="clear"/>
+            <w:shd w:fill="efefef" w:val="clear"/>
             <w:tcMar>
               <w:top w:w="100.0" w:type="dxa"/>
               <w:left w:w="100.0" w:type="dxa"/>
@@ -1152,7 +1154,7 @@
         </w:trPr>
         <w:tc>
           <w:tcPr>
-            <w:shd w:fill="auto" w:val="clear"/>
+            <w:shd w:fill="efefef" w:val="clear"/>
             <w:tcMar>
               <w:top w:w="100.0" w:type="dxa"/>
               <w:left w:w="100.0" w:type="dxa"/>
@@ -1176,7 +1178,7 @@
         </w:tc>
         <w:tc>
           <w:tcPr>
-            <w:shd w:fill="auto" w:val="clear"/>
+            <w:shd w:fill="efefef" w:val="clear"/>
             <w:tcMar>
               <w:top w:w="100.0" w:type="dxa"/>
               <w:left w:w="100.0" w:type="dxa"/>
@@ -1349,20 +1351,6 @@
     </w:p>
     <w:p>
       <w:pPr>
-        <w:spacing w:after="160" w:line="259" w:lineRule="auto"/>
-        <w:rPr>
-          <w:sz w:val="26"/>
-          <w:szCs w:val="26"/>
-        </w:rPr>
-      </w:pPr>
-      <w:r>
-        <w:rPr>
-          <w:rtl w:val="0"/>
-        </w:rPr>
-      </w:r>
-    </w:p>
-    <w:p>
-      <w:pPr>
         <w:jc w:val="both"/>
         <w:rPr>
           <w:sz w:val="26"/>
@@ -1915,6 +1903,111 @@
     </w:rPr>
   </w:style>
   <w:style w:type="paragraph" w:styleId="Normal" w:default="1">
+    <w:name w:val="normal"/>
+  </w:style>
+  <w:style w:type="table" w:styleId="TableNormal" w:default="1">
+    <w:name w:val="Table Normal"/>
+  </w:style>
+  <w:style w:type="paragraph" w:styleId="Heading1">
+    <w:name w:val="heading 1"/>
+    <w:basedOn w:val="Normal"/>
+    <w:next w:val="Normal"/>
+    <w:pPr>
+      <w:keepNext w:val="1"/>
+      <w:keepLines w:val="1"/>
+      <w:spacing w:after="120" w:before="400" w:lineRule="auto"/>
+    </w:pPr>
+    <w:rPr>
+      <w:sz w:val="40"/>
+      <w:szCs w:val="40"/>
+    </w:rPr>
+  </w:style>
+  <w:style w:type="paragraph" w:styleId="Heading2">
+    <w:name w:val="heading 2"/>
+    <w:basedOn w:val="Normal"/>
+    <w:next w:val="Normal"/>
+    <w:pPr>
+      <w:keepNext w:val="1"/>
+      <w:keepLines w:val="1"/>
+      <w:spacing w:after="120" w:before="360" w:lineRule="auto"/>
+    </w:pPr>
+    <w:rPr>
+      <w:sz w:val="32"/>
+      <w:szCs w:val="32"/>
+    </w:rPr>
+  </w:style>
+  <w:style w:type="paragraph" w:styleId="Heading3">
+    <w:name w:val="heading 3"/>
+    <w:basedOn w:val="Normal"/>
+    <w:next w:val="Normal"/>
+    <w:pPr>
+      <w:keepNext w:val="1"/>
+      <w:keepLines w:val="1"/>
+      <w:spacing w:after="80" w:before="320" w:lineRule="auto"/>
+    </w:pPr>
+    <w:rPr>
+      <w:color w:val="434343"/>
+      <w:sz w:val="28"/>
+      <w:szCs w:val="28"/>
+    </w:rPr>
+  </w:style>
+  <w:style w:type="paragraph" w:styleId="Heading4">
+    <w:name w:val="heading 4"/>
+    <w:basedOn w:val="Normal"/>
+    <w:next w:val="Normal"/>
+    <w:pPr>
+      <w:keepNext w:val="1"/>
+      <w:keepLines w:val="1"/>
+      <w:spacing w:after="80" w:before="280" w:lineRule="auto"/>
+    </w:pPr>
+    <w:rPr>
+      <w:color w:val="666666"/>
+      <w:sz w:val="24"/>
+      <w:szCs w:val="24"/>
+    </w:rPr>
+  </w:style>
+  <w:style w:type="paragraph" w:styleId="Heading5">
+    <w:name w:val="heading 5"/>
+    <w:basedOn w:val="Normal"/>
+    <w:next w:val="Normal"/>
+    <w:pPr>
+      <w:keepNext w:val="1"/>
+      <w:keepLines w:val="1"/>
+      <w:spacing w:after="80" w:before="240" w:lineRule="auto"/>
+    </w:pPr>
+    <w:rPr>
+      <w:color w:val="666666"/>
+    </w:rPr>
+  </w:style>
+  <w:style w:type="paragraph" w:styleId="Heading6">
+    <w:name w:val="heading 6"/>
+    <w:basedOn w:val="Normal"/>
+    <w:next w:val="Normal"/>
+    <w:pPr>
+      <w:keepNext w:val="1"/>
+      <w:keepLines w:val="1"/>
+      <w:spacing w:after="80" w:before="240" w:lineRule="auto"/>
+    </w:pPr>
+    <w:rPr>
+      <w:i w:val="1"/>
+      <w:color w:val="666666"/>
+    </w:rPr>
+  </w:style>
+  <w:style w:type="paragraph" w:styleId="Title">
+    <w:name w:val="Title"/>
+    <w:basedOn w:val="Normal"/>
+    <w:next w:val="Normal"/>
+    <w:pPr>
+      <w:keepNext w:val="1"/>
+      <w:keepLines w:val="1"/>
+      <w:spacing w:after="60" w:lineRule="auto"/>
+    </w:pPr>
+    <w:rPr>
+      <w:sz w:val="52"/>
+      <w:szCs w:val="52"/>
+    </w:rPr>
+  </w:style>
+  <w:style w:type="paragraph" w:styleId="Normal" w:default="1">
     <w:name w:val="Normal"/>
     <w:qFormat w:val="1"/>
   </w:style>
@@ -2176,6 +2269,34 @@
   </w:style>
   <w:style w:type="table" w:styleId="a2" w:customStyle="1">
     <w:basedOn w:val="TableNormal1"/>
+    <w:tblPr>
+      <w:tblStyleRowBandSize w:val="1"/>
+      <w:tblStyleColBandSize w:val="1"/>
+      <w:tblCellMar>
+        <w:top w:w="100.0" w:type="dxa"/>
+        <w:left w:w="100.0" w:type="dxa"/>
+        <w:bottom w:w="100.0" w:type="dxa"/>
+        <w:right w:w="100.0" w:type="dxa"/>
+      </w:tblCellMar>
+    </w:tblPr>
+  </w:style>
+  <w:style w:type="paragraph" w:styleId="Subtitle">
+    <w:name w:val="Subtitle"/>
+    <w:basedOn w:val="Normal"/>
+    <w:next w:val="Normal"/>
+    <w:pPr>
+      <w:keepNext w:val="1"/>
+      <w:keepLines w:val="1"/>
+      <w:spacing w:after="320" w:lineRule="auto"/>
+    </w:pPr>
+    <w:rPr>
+      <w:color w:val="666666"/>
+      <w:sz w:val="30"/>
+      <w:szCs w:val="30"/>
+    </w:rPr>
+  </w:style>
+  <w:style w:type="table" w:styleId="Table1">
+    <w:basedOn w:val="TableNormal"/>
     <w:tblPr>
       <w:tblStyleRowBandSize w:val="1"/>
       <w:tblStyleColBandSize w:val="1"/>
@@ -2568,7 +2689,7 @@
 
 <file path=customXML/item1.xml><?xml version="1.0" encoding="utf-8"?>
 <go:gDocsCustomXmlDataStorage xmlns:go="http://customooxmlschemas.google.com/" xmlns:r="http://schemas.openxmlformats.org/officeDocument/2006/relationships" uri="GoogleDocsCustomDataVersion2">
-  <go:docsCustomData xmlns:go="http://customooxmlschemas.google.com/" roundtripDataSignature="AMtx7mhjIXaZFZDgq5kEWCzYlqo17FORdQ==">CgMxLjAyCGguZ2pkZ3hzMgloLjMwajB6bGwyCWguMWZvYjl0ZTIJaC4zem55c2g3MgloLjJldDkycDA4AHIhMTU5SzR5RDVmLUxxaVVWdDF2T2tDZlM5cXIwQW85WldD</go:docsCustomData>
+  <go:docsCustomData xmlns:go="http://customooxmlschemas.google.com/" roundtripDataSignature="AMtx7mjZJ+YpA/AJE69j5KzsCk4vSc+lyg==">CgMxLjAyCGguZ2pkZ3hzMgloLjMwajB6bGwyCWguMWZvYjl0ZTIJaC4zem55c2g3MgloLjJldDkycDA4AHIhMUUydG1wOFVkMzUwbk55bVZXWVl4UTJwMHF0cHY1YXU3</go:docsCustomData>
 </go:gDocsCustomXmlDataStorage>
 </file>
 

</xml_diff>